<commit_message>
STK oblig 2 finished
</commit_message>
<xml_diff>
--- a/STK1110/Oblig2/Sanders stk1110 oblig2.docx
+++ b/STK1110/Oblig2/Sanders stk1110 oblig2.docx
@@ -163,7 +163,7 @@
               </wp:anchor>
             </w:drawing>
           </mc:Choice>
-          <mc:Fallback>
+          <mc:Fallback xmlns:arto="http://schemas.microsoft.com/office/word/2006/arto">
             <w:pict>
               <v:roundrect w14:anchorId="4AB22020" id="Rectangle: Rounded Corners 1" o:spid="_x0000_s1026" style="position:absolute;margin-left:398.05pt;margin-top:7.05pt;width:449.25pt;height:42.75pt;z-index:251658240;visibility:visible;mso-wrap-style:square;mso-width-percent:0;mso-height-percent:0;mso-wrap-distance-left:9pt;mso-wrap-distance-top:0;mso-wrap-distance-right:9pt;mso-wrap-distance-bottom:0;mso-position-horizontal:right;mso-position-horizontal-relative:margin;mso-position-vertical:absolute;mso-position-vertical-relative:text;mso-width-percent:0;mso-height-percent:0;mso-width-relative:margin;mso-height-relative:margin;v-text-anchor:middle" arcsize="2266f" o:gfxdata="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" fillcolor="white [3201]" strokecolor="#70ad47 [3209]" strokeweight="1pt">
                 <v:stroke joinstyle="miter"/>
@@ -268,13 +268,7 @@
         <w:rPr>
           <w:lang w:val="nb-NO"/>
         </w:rPr>
-        <w:t xml:space="preserve">A: </w:t>
-      </w:r>
-      <w:r>
-        <w:rPr>
-          <w:lang w:val="nb-NO"/>
-        </w:rPr>
-        <w:t xml:space="preserve">Lag </w:t>
+        <w:t xml:space="preserve">A: Lag </w:t>
       </w:r>
       <w:proofErr w:type="spellStart"/>
       <w:r>
@@ -411,7 +405,7 @@
               </wp:anchor>
             </w:drawing>
           </mc:Choice>
-          <mc:Fallback>
+          <mc:Fallback xmlns:arto="http://schemas.microsoft.com/office/word/2006/arto">
             <w:pict>
               <v:roundrect w14:anchorId="5685D2C2" id="Rectangle: Rounded Corners 2" o:spid="_x0000_s1027" style="position:absolute;margin-left:398.8pt;margin-top:14.45pt;width:450pt;height:26.25pt;z-index:251658241;visibility:visible;mso-wrap-style:square;mso-width-percent:0;mso-height-percent:0;mso-wrap-distance-left:9pt;mso-wrap-distance-top:0;mso-wrap-distance-right:9pt;mso-wrap-distance-bottom:0;mso-position-horizontal:right;mso-position-horizontal-relative:margin;mso-position-vertical:absolute;mso-position-vertical-relative:text;mso-width-percent:0;mso-height-percent:0;mso-width-relative:margin;mso-height-relative:margin;v-text-anchor:middle" arcsize="2266f" o:gfxdata="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" fillcolor="white [3201]" strokecolor="#70ad47 [3209]" strokeweight="1pt">
                 <v:stroke joinstyle="miter"/>
@@ -630,7 +624,6 @@
         <w:rPr>
           <w:lang w:val="nb-NO"/>
         </w:rPr>
-        <w:lastRenderedPageBreak/>
         <w:t xml:space="preserve">B: </w:t>
       </w:r>
       <w:r>
@@ -777,7 +770,7 @@
               </wp:anchor>
             </w:drawing>
           </mc:Choice>
-          <mc:Fallback>
+          <mc:Fallback xmlns:arto="http://schemas.microsoft.com/office/word/2006/arto">
             <w:pict>
               <v:roundrect w14:anchorId="7D96D5A3" id="Rectangle: Rounded Corners 5" o:spid="_x0000_s1028" style="position:absolute;margin-left:0;margin-top:1.8pt;width:450pt;height:26.25pt;z-index:251658242;visibility:visible;mso-wrap-style:square;mso-width-percent:0;mso-height-percent:0;mso-wrap-distance-left:9pt;mso-wrap-distance-top:0;mso-wrap-distance-right:9pt;mso-wrap-distance-bottom:0;mso-position-horizontal:absolute;mso-position-horizontal-relative:margin;mso-position-vertical:absolute;mso-position-vertical-relative:text;mso-width-percent:0;mso-height-percent:0;mso-width-relative:margin;mso-height-relative:margin;v-text-anchor:middle" arcsize="2266f" o:gfxdata="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" fillcolor="white [3201]" strokecolor="#70ad47 [3209]" strokeweight="1pt">
                 <v:stroke joinstyle="miter"/>
@@ -988,6 +981,9 @@
         <w:t xml:space="preserve"> </w:t>
       </w:r>
       <w:r>
+        <w:rPr>
+          <w:noProof/>
+        </w:rPr>
         <w:drawing>
           <wp:inline distT="0" distB="0" distL="0" distR="0" wp14:anchorId="6E06C14A" wp14:editId="14322F25">
             <wp:extent cx="1247775" cy="971550"/>
@@ -1028,6 +1024,9 @@
         <w:t xml:space="preserve">                                                    </w:t>
       </w:r>
       <w:r>
+        <w:rPr>
+          <w:noProof/>
+        </w:rPr>
         <w:drawing>
           <wp:inline distT="0" distB="0" distL="0" distR="0" wp14:anchorId="2392B9DE" wp14:editId="4EF1378A">
             <wp:extent cx="1219200" cy="962025"/>
@@ -1072,24 +1071,14 @@
       <w:r>
         <w:t xml:space="preserve">Figure </w:t>
       </w:r>
-      <w:r>
-        <w:fldChar w:fldCharType="begin"/>
-      </w:r>
-      <w:r>
-        <w:instrText xml:space="preserve"> SEQ Figure \* ARABIC </w:instrText>
-      </w:r>
-      <w:r>
-        <w:fldChar w:fldCharType="separate"/>
-      </w:r>
-      <w:r>
-        <w:rPr>
-          <w:noProof/>
-        </w:rPr>
-        <w:t>1</w:t>
-      </w:r>
-      <w:r>
-        <w:fldChar w:fldCharType="end"/>
-      </w:r>
+      <w:fldSimple w:instr=" SEQ Figure \* ARABIC ">
+        <w:r>
+          <w:rPr>
+            <w:noProof/>
+          </w:rPr>
+          <w:t>1</w:t>
+        </w:r>
+      </w:fldSimple>
       <w:r>
         <w:t xml:space="preserve">: </w:t>
       </w:r>
@@ -1097,29 +1086,16 @@
         <w:t>Short Tails</w:t>
       </w:r>
       <w:r>
-        <w:t xml:space="preserve">                                                                    </w:t>
-      </w:r>
-      <w:r>
-        <w:t xml:space="preserve">Figure </w:t>
-      </w:r>
-      <w:r>
-        <w:fldChar w:fldCharType="begin"/>
-      </w:r>
-      <w:r>
-        <w:instrText xml:space="preserve"> SEQ Figure \* ARABIC </w:instrText>
-      </w:r>
-      <w:r>
-        <w:fldChar w:fldCharType="separate"/>
-      </w:r>
-      <w:r>
-        <w:rPr>
-          <w:noProof/>
-        </w:rPr>
-        <w:t>2</w:t>
-      </w:r>
-      <w:r>
-        <w:fldChar w:fldCharType="end"/>
-      </w:r>
+        <w:t xml:space="preserve">                                                                    Figure </w:t>
+      </w:r>
+      <w:fldSimple w:instr=" SEQ Figure \* ARABIC ">
+        <w:r>
+          <w:rPr>
+            <w:noProof/>
+          </w:rPr>
+          <w:t>2</w:t>
+        </w:r>
+      </w:fldSimple>
       <w:r>
         <w:t xml:space="preserve">: </w:t>
       </w:r>
@@ -1160,7 +1136,6 @@
         <w:pStyle w:val="Heading2"/>
       </w:pPr>
       <w:r>
-        <w:lastRenderedPageBreak/>
         <w:t xml:space="preserve">C: </w:t>
       </w:r>
     </w:p>
@@ -1423,7 +1398,7 @@
               </wp:anchor>
             </w:drawing>
           </mc:Choice>
-          <mc:Fallback>
+          <mc:Fallback xmlns:arto="http://schemas.microsoft.com/office/word/2006/arto">
             <w:pict>
               <v:roundrect w14:anchorId="43FD4E43" id="Rectangle: Rounded Corners 10" o:spid="_x0000_s1029" style="position:absolute;margin-left:398.8pt;margin-top:19.35pt;width:450pt;height:231pt;z-index:251658243;visibility:visible;mso-wrap-style:square;mso-width-percent:0;mso-height-percent:0;mso-wrap-distance-left:9pt;mso-wrap-distance-top:0;mso-wrap-distance-right:9pt;mso-wrap-distance-bottom:0;mso-position-horizontal:right;mso-position-horizontal-relative:margin;mso-position-vertical:absolute;mso-position-vertical-relative:text;mso-width-percent:0;mso-height-percent:0;mso-width-relative:margin;mso-height-relative:margin;v-text-anchor:middle" arcsize="2266f" o:gfxdata="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" fillcolor="white [3201]" strokecolor="#70ad47 [3209]" strokeweight="1pt">
                 <v:stroke joinstyle="miter"/>

</xml_diff>